<commit_message>
First Spring Assignment commit
</commit_message>
<xml_diff>
--- a/Spring-1/Assignment-1.docx
+++ b/Spring-1/Assignment-1.docx
@@ -194,7 +194,7 @@
                   </pic:nvPicPr>
                   <pic:blipFill>
                     <a:blip r:embed="rId2"/>
-                    <a:srcRect l="5284" t="9945" r="23554" b="8558"/>
+                    <a:srcRect l="5284" t="9945" r="23557" b="8558"/>
                     <a:stretch>
                       <a:fillRect/>
                     </a:stretch>
@@ -425,28 +425,40 @@
           <w:szCs w:val="27"/>
           <w:highlight w:val="white"/>
         </w:rPr>
-        <w:t>Answer-</w:t>
-      </w:r>
-      <w:r>
-        <w:rPr>
-          <w:sz w:val="27"/>
-          <w:szCs w:val="27"/>
-          <w:highlight w:val="white"/>
-        </w:rPr>
-        <w:t>We create a seperate class of bubble sort and create it’s method in BinarySearch to avoid tight coupling.</w:t>
-      </w:r>
-    </w:p>
-    <w:p>
-      <w:pPr>
-        <w:pStyle w:val="Normal"/>
-        <w:rPr>
-          <w:sz w:val="27"/>
-          <w:szCs w:val="27"/>
-          <w:highlight w:val="white"/>
-        </w:rPr>
-      </w:pPr>
-      <w:r>
-        <w:rPr/>
+        <w:t xml:space="preserve">Answer-We create a seperate class of bubble sort and create it’s </w:t>
+      </w:r>
+      <w:r>
+        <w:rPr>
+          <w:sz w:val="27"/>
+          <w:szCs w:val="27"/>
+          <w:highlight w:val="white"/>
+        </w:rPr>
+        <w:t>object</w:t>
+      </w:r>
+      <w:r>
+        <w:rPr>
+          <w:sz w:val="27"/>
+          <w:szCs w:val="27"/>
+          <w:highlight w:val="white"/>
+        </w:rPr>
+        <w:t xml:space="preserve"> in BinarySearch to avoid tight coupling.</w:t>
+      </w:r>
+    </w:p>
+    <w:p>
+      <w:pPr>
+        <w:pStyle w:val="Normal"/>
+        <w:rPr>
+          <w:sz w:val="27"/>
+          <w:szCs w:val="27"/>
+          <w:highlight w:val="white"/>
+        </w:rPr>
+      </w:pPr>
+      <w:r>
+        <w:rPr>
+          <w:sz w:val="27"/>
+          <w:szCs w:val="27"/>
+          <w:highlight w:val="white"/>
+        </w:rPr>
       </w:r>
     </w:p>
     <w:p>
@@ -480,7 +492,7 @@
                   </pic:nvPicPr>
                   <pic:blipFill>
                     <a:blip r:embed="rId3"/>
-                    <a:srcRect l="4806" t="10250" r="22436" b="9399"/>
+                    <a:srcRect l="4806" t="10250" r="22439" b="9399"/>
                     <a:stretch>
                       <a:fillRect/>
                     </a:stretch>
@@ -532,7 +544,7 @@
                   </pic:nvPicPr>
                   <pic:blipFill>
                     <a:blip r:embed="rId4"/>
-                    <a:srcRect l="5129" t="13134" r="17990" b="32736"/>
+                    <a:srcRect l="5129" t="13134" r="17992" b="32741"/>
                     <a:stretch>
                       <a:fillRect/>
                     </a:stretch>
@@ -600,207 +612,227 @@
         </w:rPr>
       </w:pPr>
       <w:r>
-        <w:rPr/>
-      </w:r>
-    </w:p>
-    <w:p>
-      <w:pPr>
-        <w:pStyle w:val="Normal"/>
-        <w:ind w:left="0" w:hanging="0"/>
-        <w:rPr>
-          <w:sz w:val="27"/>
-          <w:szCs w:val="27"/>
-          <w:highlight w:val="white"/>
-        </w:rPr>
-      </w:pPr>
-      <w:r>
-        <w:rPr>
-          <w:sz w:val="27"/>
-          <w:szCs w:val="27"/>
-          <w:highlight w:val="white"/>
-        </w:rPr>
-      </w:r>
-    </w:p>
-    <w:p>
-      <w:pPr>
-        <w:pStyle w:val="Normal"/>
-        <w:ind w:left="0" w:hanging="0"/>
-        <w:rPr>
-          <w:sz w:val="27"/>
-          <w:szCs w:val="27"/>
-          <w:highlight w:val="white"/>
-        </w:rPr>
-      </w:pPr>
-      <w:r>
-        <w:rPr>
-          <w:sz w:val="27"/>
-          <w:szCs w:val="27"/>
-          <w:highlight w:val="white"/>
-        </w:rPr>
-      </w:r>
-    </w:p>
-    <w:p>
-      <w:pPr>
-        <w:pStyle w:val="Normal"/>
-        <w:ind w:left="0" w:hanging="0"/>
-        <w:rPr>
-          <w:sz w:val="27"/>
-          <w:szCs w:val="27"/>
-          <w:highlight w:val="white"/>
-        </w:rPr>
-      </w:pPr>
-      <w:r>
-        <w:rPr>
-          <w:sz w:val="27"/>
-          <w:szCs w:val="27"/>
-          <w:highlight w:val="white"/>
-        </w:rPr>
-      </w:r>
-    </w:p>
-    <w:p>
-      <w:pPr>
-        <w:pStyle w:val="Normal"/>
-        <w:ind w:left="0" w:hanging="0"/>
-        <w:rPr>
-          <w:sz w:val="27"/>
-          <w:szCs w:val="27"/>
-          <w:highlight w:val="white"/>
-        </w:rPr>
-      </w:pPr>
-      <w:r>
-        <w:rPr>
-          <w:sz w:val="27"/>
-          <w:szCs w:val="27"/>
-          <w:highlight w:val="white"/>
-        </w:rPr>
-      </w:r>
-    </w:p>
-    <w:p>
-      <w:pPr>
-        <w:pStyle w:val="Normal"/>
-        <w:ind w:left="0" w:hanging="0"/>
-        <w:rPr>
-          <w:sz w:val="27"/>
-          <w:szCs w:val="27"/>
-          <w:highlight w:val="white"/>
-        </w:rPr>
-      </w:pPr>
-      <w:r>
-        <w:rPr>
-          <w:sz w:val="27"/>
-          <w:szCs w:val="27"/>
-          <w:highlight w:val="white"/>
-        </w:rPr>
-      </w:r>
-    </w:p>
-    <w:p>
-      <w:pPr>
-        <w:pStyle w:val="Normal"/>
-        <w:ind w:left="0" w:hanging="0"/>
-        <w:rPr>
-          <w:sz w:val="27"/>
-          <w:szCs w:val="27"/>
-          <w:highlight w:val="white"/>
-        </w:rPr>
-      </w:pPr>
-      <w:r>
-        <w:rPr>
-          <w:sz w:val="27"/>
-          <w:szCs w:val="27"/>
-          <w:highlight w:val="white"/>
-        </w:rPr>
-      </w:r>
-    </w:p>
-    <w:p>
-      <w:pPr>
-        <w:pStyle w:val="Normal"/>
-        <w:ind w:left="0" w:hanging="0"/>
-        <w:rPr>
-          <w:sz w:val="27"/>
-          <w:szCs w:val="27"/>
-          <w:highlight w:val="white"/>
-        </w:rPr>
-      </w:pPr>
-      <w:r>
-        <w:rPr>
-          <w:sz w:val="27"/>
-          <w:szCs w:val="27"/>
-          <w:highlight w:val="white"/>
-        </w:rPr>
-      </w:r>
-    </w:p>
-    <w:p>
-      <w:pPr>
-        <w:pStyle w:val="Normal"/>
-        <w:ind w:left="0" w:hanging="0"/>
-        <w:rPr>
-          <w:sz w:val="27"/>
-          <w:szCs w:val="27"/>
-          <w:highlight w:val="white"/>
-        </w:rPr>
-      </w:pPr>
-      <w:r>
-        <w:rPr>
-          <w:sz w:val="27"/>
-          <w:szCs w:val="27"/>
-          <w:highlight w:val="white"/>
-        </w:rPr>
-      </w:r>
-    </w:p>
-    <w:p>
-      <w:pPr>
-        <w:pStyle w:val="Normal"/>
-        <w:ind w:left="0" w:hanging="0"/>
-        <w:rPr>
-          <w:sz w:val="27"/>
-          <w:szCs w:val="27"/>
-          <w:highlight w:val="white"/>
-        </w:rPr>
-      </w:pPr>
-      <w:r>
-        <w:rPr/>
-      </w:r>
-    </w:p>
-    <w:p>
-      <w:pPr>
-        <w:pStyle w:val="Normal"/>
-        <w:ind w:left="0" w:hanging="0"/>
-        <w:rPr>
-          <w:sz w:val="27"/>
-          <w:szCs w:val="27"/>
-          <w:highlight w:val="white"/>
-        </w:rPr>
-      </w:pPr>
-      <w:r>
-        <w:rPr/>
-      </w:r>
-    </w:p>
-    <w:p>
-      <w:pPr>
-        <w:pStyle w:val="Normal"/>
-        <w:ind w:left="0" w:hanging="0"/>
-        <w:rPr>
-          <w:sz w:val="27"/>
-          <w:szCs w:val="27"/>
-          <w:highlight w:val="white"/>
-        </w:rPr>
-      </w:pPr>
-      <w:r>
-        <w:rPr/>
-      </w:r>
-    </w:p>
-    <w:p>
-      <w:pPr>
-        <w:pStyle w:val="Normal"/>
-        <w:ind w:left="0" w:hanging="0"/>
-        <w:rPr>
-          <w:sz w:val="27"/>
-          <w:szCs w:val="27"/>
-          <w:highlight w:val="white"/>
-        </w:rPr>
-      </w:pPr>
-      <w:r>
-        <w:rPr/>
+        <w:rPr>
+          <w:sz w:val="27"/>
+          <w:szCs w:val="27"/>
+          <w:highlight w:val="white"/>
+        </w:rPr>
+      </w:r>
+    </w:p>
+    <w:p>
+      <w:pPr>
+        <w:pStyle w:val="Normal"/>
+        <w:ind w:left="0" w:hanging="0"/>
+        <w:rPr>
+          <w:sz w:val="27"/>
+          <w:szCs w:val="27"/>
+          <w:highlight w:val="white"/>
+        </w:rPr>
+      </w:pPr>
+      <w:r>
+        <w:rPr>
+          <w:sz w:val="27"/>
+          <w:szCs w:val="27"/>
+          <w:highlight w:val="white"/>
+        </w:rPr>
+      </w:r>
+    </w:p>
+    <w:p>
+      <w:pPr>
+        <w:pStyle w:val="Normal"/>
+        <w:ind w:left="0" w:hanging="0"/>
+        <w:rPr>
+          <w:sz w:val="27"/>
+          <w:szCs w:val="27"/>
+          <w:highlight w:val="white"/>
+        </w:rPr>
+      </w:pPr>
+      <w:r>
+        <w:rPr>
+          <w:sz w:val="27"/>
+          <w:szCs w:val="27"/>
+          <w:highlight w:val="white"/>
+        </w:rPr>
+      </w:r>
+    </w:p>
+    <w:p>
+      <w:pPr>
+        <w:pStyle w:val="Normal"/>
+        <w:ind w:left="0" w:hanging="0"/>
+        <w:rPr>
+          <w:sz w:val="27"/>
+          <w:szCs w:val="27"/>
+          <w:highlight w:val="white"/>
+        </w:rPr>
+      </w:pPr>
+      <w:r>
+        <w:rPr>
+          <w:sz w:val="27"/>
+          <w:szCs w:val="27"/>
+          <w:highlight w:val="white"/>
+        </w:rPr>
+      </w:r>
+    </w:p>
+    <w:p>
+      <w:pPr>
+        <w:pStyle w:val="Normal"/>
+        <w:ind w:left="0" w:hanging="0"/>
+        <w:rPr>
+          <w:sz w:val="27"/>
+          <w:szCs w:val="27"/>
+          <w:highlight w:val="white"/>
+        </w:rPr>
+      </w:pPr>
+      <w:r>
+        <w:rPr>
+          <w:sz w:val="27"/>
+          <w:szCs w:val="27"/>
+          <w:highlight w:val="white"/>
+        </w:rPr>
+      </w:r>
+    </w:p>
+    <w:p>
+      <w:pPr>
+        <w:pStyle w:val="Normal"/>
+        <w:ind w:left="0" w:hanging="0"/>
+        <w:rPr>
+          <w:sz w:val="27"/>
+          <w:szCs w:val="27"/>
+          <w:highlight w:val="white"/>
+        </w:rPr>
+      </w:pPr>
+      <w:r>
+        <w:rPr>
+          <w:sz w:val="27"/>
+          <w:szCs w:val="27"/>
+          <w:highlight w:val="white"/>
+        </w:rPr>
+      </w:r>
+    </w:p>
+    <w:p>
+      <w:pPr>
+        <w:pStyle w:val="Normal"/>
+        <w:ind w:left="0" w:hanging="0"/>
+        <w:rPr>
+          <w:sz w:val="27"/>
+          <w:szCs w:val="27"/>
+          <w:highlight w:val="white"/>
+        </w:rPr>
+      </w:pPr>
+      <w:r>
+        <w:rPr>
+          <w:sz w:val="27"/>
+          <w:szCs w:val="27"/>
+          <w:highlight w:val="white"/>
+        </w:rPr>
+      </w:r>
+    </w:p>
+    <w:p>
+      <w:pPr>
+        <w:pStyle w:val="Normal"/>
+        <w:ind w:left="0" w:hanging="0"/>
+        <w:rPr>
+          <w:sz w:val="27"/>
+          <w:szCs w:val="27"/>
+          <w:highlight w:val="white"/>
+        </w:rPr>
+      </w:pPr>
+      <w:r>
+        <w:rPr>
+          <w:sz w:val="27"/>
+          <w:szCs w:val="27"/>
+          <w:highlight w:val="white"/>
+        </w:rPr>
+      </w:r>
+    </w:p>
+    <w:p>
+      <w:pPr>
+        <w:pStyle w:val="Normal"/>
+        <w:ind w:left="0" w:hanging="0"/>
+        <w:rPr>
+          <w:sz w:val="27"/>
+          <w:szCs w:val="27"/>
+          <w:highlight w:val="white"/>
+        </w:rPr>
+      </w:pPr>
+      <w:r>
+        <w:rPr>
+          <w:sz w:val="27"/>
+          <w:szCs w:val="27"/>
+          <w:highlight w:val="white"/>
+        </w:rPr>
+      </w:r>
+    </w:p>
+    <w:p>
+      <w:pPr>
+        <w:pStyle w:val="Normal"/>
+        <w:ind w:left="0" w:hanging="0"/>
+        <w:rPr>
+          <w:sz w:val="27"/>
+          <w:szCs w:val="27"/>
+          <w:highlight w:val="white"/>
+        </w:rPr>
+      </w:pPr>
+      <w:r>
+        <w:rPr>
+          <w:sz w:val="27"/>
+          <w:szCs w:val="27"/>
+          <w:highlight w:val="white"/>
+        </w:rPr>
+      </w:r>
+    </w:p>
+    <w:p>
+      <w:pPr>
+        <w:pStyle w:val="Normal"/>
+        <w:ind w:left="0" w:hanging="0"/>
+        <w:rPr>
+          <w:sz w:val="27"/>
+          <w:szCs w:val="27"/>
+          <w:highlight w:val="white"/>
+        </w:rPr>
+      </w:pPr>
+      <w:r>
+        <w:rPr>
+          <w:sz w:val="27"/>
+          <w:szCs w:val="27"/>
+          <w:highlight w:val="white"/>
+        </w:rPr>
+      </w:r>
+    </w:p>
+    <w:p>
+      <w:pPr>
+        <w:pStyle w:val="Normal"/>
+        <w:ind w:left="0" w:hanging="0"/>
+        <w:rPr>
+          <w:sz w:val="27"/>
+          <w:szCs w:val="27"/>
+          <w:highlight w:val="white"/>
+        </w:rPr>
+      </w:pPr>
+      <w:r>
+        <w:rPr>
+          <w:sz w:val="27"/>
+          <w:szCs w:val="27"/>
+          <w:highlight w:val="white"/>
+        </w:rPr>
+      </w:r>
+    </w:p>
+    <w:p>
+      <w:pPr>
+        <w:pStyle w:val="Normal"/>
+        <w:ind w:left="0" w:hanging="0"/>
+        <w:rPr>
+          <w:sz w:val="27"/>
+          <w:szCs w:val="27"/>
+          <w:highlight w:val="white"/>
+        </w:rPr>
+      </w:pPr>
+      <w:r>
+        <w:rPr>
+          <w:sz w:val="27"/>
+          <w:szCs w:val="27"/>
+          <w:highlight w:val="white"/>
+        </w:rPr>
       </w:r>
     </w:p>
     <w:p>
@@ -887,7 +919,7 @@
                   </pic:nvPicPr>
                   <pic:blipFill>
                     <a:blip r:embed="rId5"/>
-                    <a:srcRect l="6568" t="10250" r="14744" b="18228"/>
+                    <a:srcRect l="6568" t="10250" r="14747" b="18228"/>
                     <a:stretch>
                       <a:fillRect/>
                     </a:stretch>
@@ -919,22 +951,42 @@
         </w:rPr>
       </w:pPr>
       <w:r>
+        <w:rPr>
+          <w:sz w:val="27"/>
+          <w:szCs w:val="27"/>
+          <w:highlight w:val="white"/>
+        </w:rPr>
+      </w:r>
+    </w:p>
+    <w:p>
+      <w:pPr>
+        <w:pStyle w:val="Normal"/>
+        <w:ind w:left="0" w:hanging="0"/>
         <w:rPr/>
-      </w:r>
-    </w:p>
-    <w:p>
-      <w:pPr>
-        <w:pStyle w:val="Normal"/>
-        <w:ind w:left="0" w:hanging="0"/>
-        <w:rPr/>
-      </w:pPr>
-      <w:r>
-        <w:rPr>
-          <w:sz w:val="27"/>
-          <w:szCs w:val="27"/>
-          <w:highlight w:val="white"/>
-        </w:rPr>
-        <w:t>We have created an interface and autowired it as the dependency of a BinarySearch class which is a component.</w:t>
+      </w:pPr>
+      <w:r>
+        <w:rPr>
+          <w:sz w:val="27"/>
+          <w:szCs w:val="27"/>
+          <w:highlight w:val="white"/>
+        </w:rPr>
+        <w:t xml:space="preserve">We have created an interface and autowired it </w:t>
+      </w:r>
+      <w:r>
+        <w:rPr>
+          <w:sz w:val="27"/>
+          <w:szCs w:val="27"/>
+          <w:highlight w:val="white"/>
+        </w:rPr>
+        <w:t xml:space="preserve">using property injection </w:t>
+      </w:r>
+      <w:r>
+        <w:rPr>
+          <w:sz w:val="27"/>
+          <w:szCs w:val="27"/>
+          <w:highlight w:val="white"/>
+        </w:rPr>
+        <w:t>as the dependency of a BinarySearch class which is a component.</w:t>
       </w:r>
     </w:p>
     <w:p>
@@ -1015,7 +1067,7 @@
                   </pic:nvPicPr>
                   <pic:blipFill>
                     <a:blip r:embed="rId7"/>
-                    <a:srcRect l="6729" t="10113" r="49513" b="48252"/>
+                    <a:srcRect l="6729" t="10113" r="49515" b="48252"/>
                     <a:stretch>
                       <a:fillRect/>
                     </a:stretch>
@@ -1046,98 +1098,130 @@
         </w:rPr>
       </w:pPr>
       <w:r>
-        <w:rPr/>
-      </w:r>
-    </w:p>
-    <w:p>
-      <w:pPr>
-        <w:pStyle w:val="Normal"/>
-        <w:rPr>
-          <w:sz w:val="27"/>
-          <w:szCs w:val="27"/>
-          <w:highlight w:val="white"/>
-        </w:rPr>
-      </w:pPr>
-      <w:r>
-        <w:rPr/>
-      </w:r>
-    </w:p>
-    <w:p>
-      <w:pPr>
-        <w:pStyle w:val="Normal"/>
-        <w:rPr>
-          <w:sz w:val="27"/>
-          <w:szCs w:val="27"/>
-          <w:highlight w:val="white"/>
-        </w:rPr>
-      </w:pPr>
-      <w:r>
-        <w:rPr/>
-      </w:r>
-    </w:p>
-    <w:p>
-      <w:pPr>
-        <w:pStyle w:val="Normal"/>
-        <w:rPr>
-          <w:sz w:val="27"/>
-          <w:szCs w:val="27"/>
-          <w:highlight w:val="white"/>
-        </w:rPr>
-      </w:pPr>
-      <w:r>
-        <w:rPr/>
-      </w:r>
-    </w:p>
-    <w:p>
-      <w:pPr>
-        <w:pStyle w:val="Normal"/>
-        <w:rPr>
-          <w:sz w:val="27"/>
-          <w:szCs w:val="27"/>
-          <w:highlight w:val="white"/>
-        </w:rPr>
-      </w:pPr>
-      <w:r>
-        <w:rPr/>
-      </w:r>
-    </w:p>
-    <w:p>
-      <w:pPr>
-        <w:pStyle w:val="Normal"/>
-        <w:rPr>
-          <w:sz w:val="27"/>
-          <w:szCs w:val="27"/>
-          <w:highlight w:val="white"/>
-        </w:rPr>
-      </w:pPr>
-      <w:r>
-        <w:rPr/>
-      </w:r>
-    </w:p>
-    <w:p>
-      <w:pPr>
-        <w:pStyle w:val="Normal"/>
-        <w:rPr>
-          <w:sz w:val="27"/>
-          <w:szCs w:val="27"/>
-          <w:highlight w:val="white"/>
-        </w:rPr>
-      </w:pPr>
-      <w:r>
-        <w:rPr/>
-      </w:r>
-    </w:p>
-    <w:p>
-      <w:pPr>
-        <w:pStyle w:val="Normal"/>
-        <w:rPr>
-          <w:sz w:val="27"/>
-          <w:szCs w:val="27"/>
-          <w:highlight w:val="white"/>
-        </w:rPr>
-      </w:pPr>
-      <w:r>
-        <w:rPr/>
+        <w:rPr>
+          <w:sz w:val="27"/>
+          <w:szCs w:val="27"/>
+          <w:highlight w:val="white"/>
+        </w:rPr>
+      </w:r>
+    </w:p>
+    <w:p>
+      <w:pPr>
+        <w:pStyle w:val="Normal"/>
+        <w:rPr>
+          <w:sz w:val="27"/>
+          <w:szCs w:val="27"/>
+          <w:highlight w:val="white"/>
+        </w:rPr>
+      </w:pPr>
+      <w:r>
+        <w:rPr>
+          <w:sz w:val="27"/>
+          <w:szCs w:val="27"/>
+          <w:highlight w:val="white"/>
+        </w:rPr>
+      </w:r>
+    </w:p>
+    <w:p>
+      <w:pPr>
+        <w:pStyle w:val="Normal"/>
+        <w:rPr>
+          <w:sz w:val="27"/>
+          <w:szCs w:val="27"/>
+          <w:highlight w:val="white"/>
+        </w:rPr>
+      </w:pPr>
+      <w:r>
+        <w:rPr>
+          <w:sz w:val="27"/>
+          <w:szCs w:val="27"/>
+          <w:highlight w:val="white"/>
+        </w:rPr>
+      </w:r>
+    </w:p>
+    <w:p>
+      <w:pPr>
+        <w:pStyle w:val="Normal"/>
+        <w:rPr>
+          <w:sz w:val="27"/>
+          <w:szCs w:val="27"/>
+          <w:highlight w:val="white"/>
+        </w:rPr>
+      </w:pPr>
+      <w:r>
+        <w:rPr>
+          <w:sz w:val="27"/>
+          <w:szCs w:val="27"/>
+          <w:highlight w:val="white"/>
+        </w:rPr>
+      </w:r>
+    </w:p>
+    <w:p>
+      <w:pPr>
+        <w:pStyle w:val="Normal"/>
+        <w:rPr>
+          <w:sz w:val="27"/>
+          <w:szCs w:val="27"/>
+          <w:highlight w:val="white"/>
+        </w:rPr>
+      </w:pPr>
+      <w:r>
+        <w:rPr>
+          <w:sz w:val="27"/>
+          <w:szCs w:val="27"/>
+          <w:highlight w:val="white"/>
+        </w:rPr>
+      </w:r>
+    </w:p>
+    <w:p>
+      <w:pPr>
+        <w:pStyle w:val="Normal"/>
+        <w:rPr>
+          <w:sz w:val="27"/>
+          <w:szCs w:val="27"/>
+          <w:highlight w:val="white"/>
+        </w:rPr>
+      </w:pPr>
+      <w:r>
+        <w:rPr>
+          <w:sz w:val="27"/>
+          <w:szCs w:val="27"/>
+          <w:highlight w:val="white"/>
+        </w:rPr>
+      </w:r>
+    </w:p>
+    <w:p>
+      <w:pPr>
+        <w:pStyle w:val="Normal"/>
+        <w:rPr>
+          <w:sz w:val="27"/>
+          <w:szCs w:val="27"/>
+          <w:highlight w:val="white"/>
+        </w:rPr>
+      </w:pPr>
+      <w:r>
+        <w:rPr>
+          <w:sz w:val="27"/>
+          <w:szCs w:val="27"/>
+          <w:highlight w:val="white"/>
+        </w:rPr>
+      </w:r>
+    </w:p>
+    <w:p>
+      <w:pPr>
+        <w:pStyle w:val="Normal"/>
+        <w:rPr>
+          <w:sz w:val="27"/>
+          <w:szCs w:val="27"/>
+          <w:highlight w:val="white"/>
+        </w:rPr>
+      </w:pPr>
+      <w:r>
+        <w:rPr>
+          <w:sz w:val="27"/>
+          <w:szCs w:val="27"/>
+          <w:highlight w:val="white"/>
+        </w:rPr>
       </w:r>
     </w:p>
     <w:p>
@@ -1590,11 +1674,91 @@
       </w:pPr>
       <w:r>
         <w:rPr/>
+      </w:r>
+    </w:p>
+    <w:p>
+      <w:pPr>
+        <w:pStyle w:val="Normal"/>
+        <w:ind w:left="0" w:hanging="0"/>
+        <w:rPr>
+          <w:sz w:val="27"/>
+          <w:szCs w:val="27"/>
+          <w:highlight w:val="white"/>
+        </w:rPr>
+      </w:pPr>
+      <w:r>
+        <w:rPr>
+          <w:sz w:val="27"/>
+          <w:szCs w:val="27"/>
+          <w:highlight w:val="white"/>
+        </w:rPr>
+      </w:r>
+    </w:p>
+    <w:p>
+      <w:pPr>
+        <w:pStyle w:val="Normal"/>
+        <w:ind w:left="0" w:hanging="0"/>
+        <w:rPr>
+          <w:sz w:val="27"/>
+          <w:szCs w:val="27"/>
+          <w:highlight w:val="white"/>
+        </w:rPr>
+      </w:pPr>
+      <w:r>
+        <w:rPr>
+          <w:sz w:val="27"/>
+          <w:szCs w:val="27"/>
+          <w:highlight w:val="white"/>
+        </w:rPr>
+      </w:r>
+    </w:p>
+    <w:p>
+      <w:pPr>
+        <w:pStyle w:val="Normal"/>
+        <w:ind w:left="0" w:hanging="0"/>
+        <w:rPr>
+          <w:sz w:val="27"/>
+          <w:szCs w:val="27"/>
+          <w:highlight w:val="white"/>
+        </w:rPr>
+      </w:pPr>
+      <w:r>
+        <w:rPr>
+          <w:sz w:val="27"/>
+          <w:szCs w:val="27"/>
+          <w:highlight w:val="white"/>
+        </w:rPr>
+      </w:r>
+    </w:p>
+    <w:p>
+      <w:pPr>
+        <w:pStyle w:val="Normal"/>
+        <w:ind w:left="0" w:hanging="0"/>
+        <w:rPr>
+          <w:sz w:val="27"/>
+          <w:szCs w:val="27"/>
+          <w:highlight w:val="white"/>
+        </w:rPr>
+      </w:pPr>
+      <w:r>
+        <w:rPr>
+          <w:sz w:val="27"/>
+          <w:szCs w:val="27"/>
+          <w:highlight w:val="white"/>
+        </w:rPr>
         <w:drawing>
-          <wp:inline distT="0" distB="0" distL="0" distR="0">
-            <wp:extent cx="6479540" cy="3020695"/>
+          <wp:anchor behindDoc="0" distT="0" distB="0" distL="0" distR="0" simplePos="0" locked="0" layoutInCell="1" allowOverlap="1" relativeHeight="13">
+            <wp:simplePos x="0" y="0"/>
+            <wp:positionH relativeFrom="column">
+              <wp:posOffset>-419100</wp:posOffset>
+            </wp:positionH>
+            <wp:positionV relativeFrom="paragraph">
+              <wp:posOffset>-3810</wp:posOffset>
+            </wp:positionV>
+            <wp:extent cx="7115810" cy="3830320"/>
             <wp:effectExtent l="0" t="0" r="0" b="0"/>
-            <wp:docPr id="8" name="image6.png" descr=""/>
+            <wp:wrapSquare wrapText="largest"/>
+            <wp:docPr id="8" name="Image4" descr=""/>
             <wp:cNvGraphicFramePr>
               <a:graphicFrameLocks xmlns:a="http://schemas.openxmlformats.org/drawingml/2006/main" noChangeAspect="1"/>
             </wp:cNvGraphicFramePr>
@@ -1602,14 +1766,14 @@
               <a:graphicData uri="http://schemas.openxmlformats.org/drawingml/2006/picture">
                 <pic:pic xmlns:pic="http://schemas.openxmlformats.org/drawingml/2006/picture">
                   <pic:nvPicPr>
-                    <pic:cNvPr id="8" name="image6.png" descr=""/>
+                    <pic:cNvPr id="8" name="Image4" descr=""/>
                     <pic:cNvPicPr>
                       <a:picLocks noChangeAspect="1" noChangeArrowheads="1"/>
                     </pic:cNvPicPr>
                   </pic:nvPicPr>
                   <pic:blipFill>
                     <a:blip r:embed="rId9"/>
-                    <a:srcRect l="9933" t="16668" r="23714" b="28316"/>
+                    <a:srcRect l="9614" t="13454" r="0" b="0"/>
                     <a:stretch>
                       <a:fillRect/>
                     </a:stretch>
@@ -1617,7 +1781,7 @@
                   <pic:spPr bwMode="auto">
                     <a:xfrm>
                       <a:off x="0" y="0"/>
-                      <a:ext cx="6479540" cy="3020695"/>
+                      <a:ext cx="7115810" cy="3830320"/>
                     </a:xfrm>
                     <a:prstGeom prst="rect">
                       <a:avLst/>
@@ -1626,7 +1790,7 @@
                 </pic:pic>
               </a:graphicData>
             </a:graphic>
-          </wp:inline>
+          </wp:anchor>
         </w:drawing>
       </w:r>
     </w:p>
@@ -1916,78 +2080,6 @@
           <w:szCs w:val="27"/>
           <w:highlight w:val="white"/>
         </w:rPr>
-      </w:r>
-    </w:p>
-    <w:p>
-      <w:pPr>
-        <w:pStyle w:val="Normal"/>
-        <w:ind w:left="0" w:hanging="0"/>
-        <w:rPr>
-          <w:sz w:val="27"/>
-          <w:szCs w:val="27"/>
-          <w:highlight w:val="white"/>
-        </w:rPr>
-      </w:pPr>
-      <w:r>
-        <w:rPr>
-          <w:sz w:val="27"/>
-          <w:szCs w:val="27"/>
-          <w:highlight w:val="white"/>
-        </w:rPr>
-      </w:r>
-    </w:p>
-    <w:p>
-      <w:pPr>
-        <w:pStyle w:val="Normal"/>
-        <w:ind w:left="0" w:hanging="0"/>
-        <w:rPr>
-          <w:sz w:val="27"/>
-          <w:szCs w:val="27"/>
-          <w:highlight w:val="white"/>
-        </w:rPr>
-      </w:pPr>
-      <w:r>
-        <w:rPr>
-          <w:sz w:val="27"/>
-          <w:szCs w:val="27"/>
-          <w:highlight w:val="white"/>
-        </w:rPr>
-      </w:r>
-    </w:p>
-    <w:p>
-      <w:pPr>
-        <w:pStyle w:val="Normal"/>
-        <w:ind w:left="0" w:hanging="0"/>
-        <w:rPr>
-          <w:sz w:val="27"/>
-          <w:szCs w:val="27"/>
-          <w:highlight w:val="white"/>
-        </w:rPr>
-      </w:pPr>
-      <w:r>
-        <w:rPr>
-          <w:sz w:val="27"/>
-          <w:szCs w:val="27"/>
-          <w:highlight w:val="white"/>
-        </w:rPr>
-      </w:r>
-    </w:p>
-    <w:p>
-      <w:pPr>
-        <w:pStyle w:val="Normal"/>
-        <w:ind w:left="0" w:hanging="0"/>
-        <w:rPr>
-          <w:sz w:val="27"/>
-          <w:szCs w:val="27"/>
-          <w:highlight w:val="white"/>
-        </w:rPr>
-      </w:pPr>
-      <w:r>
-        <w:rPr>
-          <w:sz w:val="27"/>
-          <w:szCs w:val="27"/>
-          <w:highlight w:val="white"/>
-        </w:rPr>
         <w:t>Q5) Demonstrate how you will resolve ambiguity while autowiring bean (Hint : @Primary)</w:t>
       </w:r>
     </w:p>
@@ -2025,23 +2117,7 @@
           <w:szCs w:val="27"/>
           <w:highlight w:val="white"/>
         </w:rPr>
-        <w:t xml:space="preserve">Answer-We will write @Primary annotation under the component we want to call to remove ambiguity, </w:t>
-      </w:r>
-      <w:r>
-        <w:rPr>
-          <w:sz w:val="27"/>
-          <w:szCs w:val="27"/>
-          <w:highlight w:val="white"/>
-        </w:rPr>
-        <w:t>this will give that component priority over other components</w:t>
-      </w:r>
-      <w:r>
-        <w:rPr>
-          <w:sz w:val="27"/>
-          <w:szCs w:val="27"/>
-          <w:highlight w:val="white"/>
-        </w:rPr>
-        <w:t>.</w:t>
+        <w:t>Answer-We will write @Primary annotation under the component we want to call to remove ambiguity, this will give that component priority over other components.</w:t>
       </w:r>
     </w:p>
     <w:p>
@@ -2093,7 +2169,7 @@
                   </pic:nvPicPr>
                   <pic:blipFill>
                     <a:blip r:embed="rId10"/>
-                    <a:srcRect l="10093" t="14247" r="23714" b="12819"/>
+                    <a:srcRect l="10093" t="14247" r="23720" b="12819"/>
                     <a:stretch>
                       <a:fillRect/>
                     </a:stretch>
@@ -2216,7 +2292,7 @@
                   </pic:nvPicPr>
                   <pic:blipFill>
                     <a:blip r:embed="rId11"/>
-                    <a:srcRect l="9614" t="17332" r="46472" b="8828"/>
+                    <a:srcRect l="9614" t="17332" r="46477" b="8828"/>
                     <a:stretch>
                       <a:fillRect/>
                     </a:stretch>
@@ -2585,11 +2661,7 @@
       <w:pPr>
         <w:pStyle w:val="Normal"/>
         <w:ind w:left="0" w:hanging="0"/>
-        <w:rPr>
-          <w:sz w:val="27"/>
-          <w:szCs w:val="27"/>
-          <w:highlight w:val="white"/>
-        </w:rPr>
+        <w:rPr/>
       </w:pPr>
       <w:r>
         <w:rPr>
@@ -2599,23 +2671,48 @@
         </w:rPr>
         <w:t>Answer-</w:t>
       </w:r>
-    </w:p>
-    <w:p>
-      <w:pPr>
-        <w:pStyle w:val="Normal"/>
-        <w:rPr>
-          <w:sz w:val="27"/>
-          <w:szCs w:val="27"/>
-          <w:highlight w:val="white"/>
-        </w:rPr>
-      </w:pPr>
-      <w:r>
-        <w:rPr/>
+      <w:r>
+        <w:rPr>
+          <w:sz w:val="27"/>
+          <w:szCs w:val="27"/>
+          <w:highlight w:val="white"/>
+        </w:rPr>
+        <w:t>Writing @Autowired over the constructor</w:t>
+      </w:r>
+    </w:p>
+    <w:p>
+      <w:pPr>
+        <w:pStyle w:val="Normal"/>
+        <w:ind w:left="0" w:hanging="0"/>
+        <w:rPr>
+          <w:sz w:val="27"/>
+          <w:szCs w:val="27"/>
+          <w:highlight w:val="white"/>
+        </w:rPr>
+      </w:pPr>
+      <w:r>
+        <w:rPr>
+          <w:caps w:val="false"/>
+          <w:smallCaps w:val="false"/>
+          <w:strike w:val="false"/>
+          <w:dstrike w:val="false"/>
+          <w:color w:val="000000"/>
+          <w:u w:val="none"/>
+          <w:effect w:val="none"/>
+        </w:rPr>
         <w:drawing>
-          <wp:inline distT="0" distB="0" distL="0" distR="0">
-            <wp:extent cx="5033645" cy="2691765"/>
+          <wp:anchor behindDoc="0" distT="0" distB="0" distL="0" distR="0" simplePos="0" locked="0" layoutInCell="1" allowOverlap="1" relativeHeight="12">
+            <wp:simplePos x="0" y="0"/>
+            <wp:positionH relativeFrom="column">
+              <wp:posOffset>-19050</wp:posOffset>
+            </wp:positionH>
+            <wp:positionV relativeFrom="paragraph">
+              <wp:posOffset>68580</wp:posOffset>
+            </wp:positionV>
+            <wp:extent cx="5962650" cy="2562860"/>
             <wp:effectExtent l="0" t="0" r="0" b="0"/>
-            <wp:docPr id="11" name="Image2" descr=""/>
+            <wp:wrapSquare wrapText="largest"/>
+            <wp:docPr id="11" name="Image3" descr=""/>
             <wp:cNvGraphicFramePr>
               <a:graphicFrameLocks xmlns:a="http://schemas.openxmlformats.org/drawingml/2006/main" noChangeAspect="1"/>
             </wp:cNvGraphicFramePr>
@@ -2623,14 +2720,103 @@
               <a:graphicData uri="http://schemas.openxmlformats.org/drawingml/2006/picture">
                 <pic:pic xmlns:pic="http://schemas.openxmlformats.org/drawingml/2006/picture">
                   <pic:nvPicPr>
-                    <pic:cNvPr id="11" name="Image2" descr=""/>
+                    <pic:cNvPr id="11" name="Image3" descr=""/>
                     <pic:cNvPicPr>
                       <a:picLocks noChangeAspect="1" noChangeArrowheads="1"/>
                     </pic:cNvPicPr>
                   </pic:nvPicPr>
                   <pic:blipFill>
                     <a:blip r:embed="rId12"/>
-                    <a:srcRect l="6729" t="10113" r="49513" b="48252"/>
+                    <a:srcRect l="28520" t="8838" r="0" b="40718"/>
+                    <a:stretch>
+                      <a:fillRect/>
+                    </a:stretch>
+                  </pic:blipFill>
+                  <pic:spPr bwMode="auto">
+                    <a:xfrm>
+                      <a:off x="0" y="0"/>
+                      <a:ext cx="5962650" cy="2562860"/>
+                    </a:xfrm>
+                    <a:prstGeom prst="rect">
+                      <a:avLst/>
+                    </a:prstGeom>
+                  </pic:spPr>
+                </pic:pic>
+              </a:graphicData>
+            </a:graphic>
+          </wp:anchor>
+        </w:drawing>
+      </w:r>
+      <w:bookmarkStart w:id="0" w:name="docs-internal-guid-ef50edca-7fff-d8b5-c5"/>
+      <w:bookmarkStart w:id="1" w:name="docs-internal-guid-ef50edca-7fff-d8b5-c5"/>
+      <w:bookmarkEnd w:id="1"/>
+    </w:p>
+    <w:p>
+      <w:pPr>
+        <w:pStyle w:val="Normal"/>
+        <w:ind w:left="0" w:hanging="0"/>
+        <w:rPr>
+          <w:sz w:val="27"/>
+          <w:szCs w:val="27"/>
+          <w:highlight w:val="white"/>
+        </w:rPr>
+      </w:pPr>
+      <w:r>
+        <w:rPr>
+          <w:caps w:val="false"/>
+          <w:smallCaps w:val="false"/>
+          <w:strike w:val="false"/>
+          <w:dstrike w:val="false"/>
+          <w:color w:val="000000"/>
+          <w:u w:val="none"/>
+          <w:effect w:val="none"/>
+        </w:rPr>
+      </w:r>
+      <w:bookmarkStart w:id="2" w:name="docs-internal-guid-2da82cf7-7fff-7920-1f"/>
+      <w:bookmarkStart w:id="3" w:name="docs-internal-guid-2da82cf7-7fff-7920-1f"/>
+      <w:bookmarkEnd w:id="3"/>
+    </w:p>
+    <w:p>
+      <w:pPr>
+        <w:pStyle w:val="Normal"/>
+        <w:ind w:left="0" w:hanging="0"/>
+        <w:rPr>
+          <w:sz w:val="27"/>
+          <w:szCs w:val="27"/>
+          <w:highlight w:val="white"/>
+        </w:rPr>
+      </w:pPr>
+      <w:r>
+        <w:rPr/>
+      </w:r>
+    </w:p>
+    <w:p>
+      <w:pPr>
+        <w:pStyle w:val="Normal"/>
+        <w:rPr/>
+      </w:pPr>
+      <w:r>
+        <w:rPr/>
+        <w:drawing>
+          <wp:inline distT="0" distB="0" distL="0" distR="0">
+            <wp:extent cx="5033645" cy="2691765"/>
+            <wp:effectExtent l="0" t="0" r="0" b="0"/>
+            <wp:docPr id="12" name="Image2" descr=""/>
+            <wp:cNvGraphicFramePr>
+              <a:graphicFrameLocks xmlns:a="http://schemas.openxmlformats.org/drawingml/2006/main" noChangeAspect="1"/>
+            </wp:cNvGraphicFramePr>
+            <a:graphic xmlns:a="http://schemas.openxmlformats.org/drawingml/2006/main">
+              <a:graphicData uri="http://schemas.openxmlformats.org/drawingml/2006/picture">
+                <pic:pic xmlns:pic="http://schemas.openxmlformats.org/drawingml/2006/picture">
+                  <pic:nvPicPr>
+                    <pic:cNvPr id="12" name="Image2" descr=""/>
+                    <pic:cNvPicPr>
+                      <a:picLocks noChangeAspect="1" noChangeArrowheads="1"/>
+                    </pic:cNvPicPr>
+                  </pic:nvPicPr>
+                  <pic:blipFill>
+                    <a:blip r:embed="rId13"/>
+                    <a:srcRect l="6729" t="10113" r="49515" b="48252"/>
                     <a:stretch>
                       <a:fillRect/>
                     </a:stretch>
@@ -2659,44 +2845,6 @@
       </w:pPr>
       <w:r>
         <w:rPr/>
-        <w:drawing>
-          <wp:inline distT="0" distB="0" distL="0" distR="0">
-            <wp:extent cx="5719445" cy="4114800"/>
-            <wp:effectExtent l="0" t="0" r="0" b="0"/>
-            <wp:docPr id="12" name="image10.png" descr=""/>
-            <wp:cNvGraphicFramePr>
-              <a:graphicFrameLocks xmlns:a="http://schemas.openxmlformats.org/drawingml/2006/main" noChangeAspect="1"/>
-            </wp:cNvGraphicFramePr>
-            <a:graphic xmlns:a="http://schemas.openxmlformats.org/drawingml/2006/main">
-              <a:graphicData uri="http://schemas.openxmlformats.org/drawingml/2006/picture">
-                <pic:pic xmlns:pic="http://schemas.openxmlformats.org/drawingml/2006/picture">
-                  <pic:nvPicPr>
-                    <pic:cNvPr id="12" name="image10.png" descr=""/>
-                    <pic:cNvPicPr>
-                      <a:picLocks noChangeAspect="1" noChangeArrowheads="1"/>
-                    </pic:cNvPicPr>
-                  </pic:nvPicPr>
-                  <pic:blipFill>
-                    <a:blip r:embed="rId13"/>
-                    <a:srcRect l="9614" t="16230" r="45188" b="10536"/>
-                    <a:stretch>
-                      <a:fillRect/>
-                    </a:stretch>
-                  </pic:blipFill>
-                  <pic:spPr bwMode="auto">
-                    <a:xfrm>
-                      <a:off x="0" y="0"/>
-                      <a:ext cx="5719445" cy="4114800"/>
-                    </a:xfrm>
-                    <a:prstGeom prst="rect">
-                      <a:avLst/>
-                    </a:prstGeom>
-                  </pic:spPr>
-                </pic:pic>
-              </a:graphicData>
-            </a:graphic>
-          </wp:inline>
-        </w:drawing>
       </w:r>
     </w:p>
     <w:sectPr>
@@ -2718,7 +2866,6 @@
     <w:rPrDefault>
       <w:rPr>
         <w:rFonts w:ascii="Arial" w:hAnsi="Arial" w:eastAsia="Arial" w:cs="Arial"/>
-        <w:sz w:val="22"/>
         <w:szCs w:val="22"/>
         <w:lang w:val="en" w:eastAsia="zh-CN" w:bidi="hi-IN"/>
       </w:rPr>
@@ -2732,7 +2879,9 @@
     <w:qFormat/>
     <w:pPr>
       <w:widowControl w:val="false"/>
+      <w:bidi w:val="0"/>
       <w:spacing w:lineRule="auto" w:line="276"/>
+      <w:jc w:val="left"/>
     </w:pPr>
     <w:rPr>
       <w:rFonts w:ascii="Arial" w:hAnsi="Arial" w:eastAsia="Arial" w:cs="Arial"/>
@@ -2745,99 +2894,119 @@
   </w:style>
   <w:style w:type="paragraph" w:styleId="Heading1">
     <w:name w:val="Heading 1"/>
-    <w:basedOn w:val="Normal1"/>
     <w:next w:val="Normal"/>
     <w:qFormat/>
     <w:pPr>
       <w:keepNext w:val="true"/>
       <w:keepLines/>
+      <w:widowControl w:val="false"/>
       <w:spacing w:lineRule="auto" w:line="240" w:before="400" w:after="120"/>
     </w:pPr>
     <w:rPr>
+      <w:rFonts w:ascii="Arial" w:hAnsi="Arial" w:eastAsia="Arial" w:cs="Arial"/>
+      <w:color w:val="auto"/>
+      <w:kern w:val="0"/>
       <w:sz w:val="40"/>
       <w:szCs w:val="40"/>
+      <w:lang w:val="en" w:eastAsia="zh-CN" w:bidi="hi-IN"/>
     </w:rPr>
   </w:style>
   <w:style w:type="paragraph" w:styleId="Heading2">
     <w:name w:val="Heading 2"/>
-    <w:basedOn w:val="Normal1"/>
     <w:next w:val="Normal"/>
     <w:qFormat/>
     <w:pPr>
       <w:keepNext w:val="true"/>
       <w:keepLines/>
+      <w:widowControl w:val="false"/>
       <w:spacing w:lineRule="auto" w:line="240" w:before="360" w:after="120"/>
     </w:pPr>
     <w:rPr>
+      <w:rFonts w:ascii="Arial" w:hAnsi="Arial" w:eastAsia="Arial" w:cs="Arial"/>
       <w:b w:val="false"/>
+      <w:color w:val="auto"/>
+      <w:kern w:val="0"/>
       <w:sz w:val="32"/>
       <w:szCs w:val="32"/>
+      <w:lang w:val="en" w:eastAsia="zh-CN" w:bidi="hi-IN"/>
     </w:rPr>
   </w:style>
   <w:style w:type="paragraph" w:styleId="Heading3">
     <w:name w:val="Heading 3"/>
-    <w:basedOn w:val="Normal1"/>
     <w:next w:val="Normal"/>
     <w:qFormat/>
     <w:pPr>
       <w:keepNext w:val="true"/>
       <w:keepLines/>
+      <w:widowControl w:val="false"/>
       <w:spacing w:lineRule="auto" w:line="240" w:before="320" w:after="80"/>
     </w:pPr>
     <w:rPr>
+      <w:rFonts w:ascii="Arial" w:hAnsi="Arial" w:eastAsia="Arial" w:cs="Arial"/>
       <w:b w:val="false"/>
       <w:color w:val="434343"/>
+      <w:kern w:val="0"/>
       <w:sz w:val="28"/>
       <w:szCs w:val="28"/>
+      <w:lang w:val="en" w:eastAsia="zh-CN" w:bidi="hi-IN"/>
     </w:rPr>
   </w:style>
   <w:style w:type="paragraph" w:styleId="Heading4">
     <w:name w:val="Heading 4"/>
-    <w:basedOn w:val="Normal1"/>
     <w:next w:val="Normal"/>
     <w:qFormat/>
     <w:pPr>
       <w:keepNext w:val="true"/>
       <w:keepLines/>
+      <w:widowControl w:val="false"/>
       <w:spacing w:lineRule="auto" w:line="240" w:before="280" w:after="80"/>
     </w:pPr>
     <w:rPr>
+      <w:rFonts w:ascii="Arial" w:hAnsi="Arial" w:eastAsia="Arial" w:cs="Arial"/>
       <w:color w:val="666666"/>
+      <w:kern w:val="0"/>
       <w:sz w:val="24"/>
       <w:szCs w:val="24"/>
+      <w:lang w:val="en" w:eastAsia="zh-CN" w:bidi="hi-IN"/>
     </w:rPr>
   </w:style>
   <w:style w:type="paragraph" w:styleId="Heading5">
     <w:name w:val="Heading 5"/>
-    <w:basedOn w:val="Normal1"/>
     <w:next w:val="Normal"/>
     <w:qFormat/>
     <w:pPr>
       <w:keepNext w:val="true"/>
       <w:keepLines/>
+      <w:widowControl w:val="false"/>
       <w:spacing w:lineRule="auto" w:line="240" w:before="240" w:after="80"/>
     </w:pPr>
     <w:rPr>
+      <w:rFonts w:ascii="Arial" w:hAnsi="Arial" w:eastAsia="Arial" w:cs="Arial"/>
       <w:color w:val="666666"/>
+      <w:kern w:val="0"/>
       <w:sz w:val="22"/>
       <w:szCs w:val="22"/>
+      <w:lang w:val="en" w:eastAsia="zh-CN" w:bidi="hi-IN"/>
     </w:rPr>
   </w:style>
   <w:style w:type="paragraph" w:styleId="Heading6">
     <w:name w:val="Heading 6"/>
-    <w:basedOn w:val="Normal1"/>
     <w:next w:val="Normal"/>
     <w:qFormat/>
     <w:pPr>
       <w:keepNext w:val="true"/>
       <w:keepLines/>
+      <w:widowControl w:val="false"/>
       <w:spacing w:lineRule="auto" w:line="240" w:before="240" w:after="80"/>
     </w:pPr>
     <w:rPr>
+      <w:rFonts w:ascii="Arial" w:hAnsi="Arial" w:eastAsia="Arial" w:cs="Arial"/>
       <w:i/>
       <w:color w:val="666666"/>
+      <w:kern w:val="0"/>
       <w:sz w:val="22"/>
       <w:szCs w:val="22"/>
+      <w:lang w:val="en" w:eastAsia="zh-CN" w:bidi="hi-IN"/>
     </w:rPr>
   </w:style>
   <w:style w:type="paragraph" w:styleId="Heading">
@@ -2898,7 +3067,7 @@
       <w:rFonts w:cs="Lohit Devanagari"/>
     </w:rPr>
   </w:style>
-  <w:style w:type="paragraph" w:styleId="Normal1" w:default="1">
+  <w:style w:type="paragraph" w:styleId="LOnormal" w:default="1">
     <w:name w:val="LO-normal"/>
     <w:qFormat/>
     <w:pPr>
@@ -2917,7 +3086,7 @@
   </w:style>
   <w:style w:type="paragraph" w:styleId="Title">
     <w:name w:val="Title"/>
-    <w:basedOn w:val="Normal1"/>
+    <w:basedOn w:val="LOnormal"/>
     <w:next w:val="Normal"/>
     <w:qFormat/>
     <w:pPr>
@@ -2932,7 +3101,7 @@
   </w:style>
   <w:style w:type="paragraph" w:styleId="Subtitle">
     <w:name w:val="Subtitle"/>
-    <w:basedOn w:val="Normal1"/>
+    <w:basedOn w:val="LOnormal"/>
     <w:next w:val="Normal"/>
     <w:qFormat/>
     <w:pPr>

</xml_diff>